<commit_message>
Latest 04 August 2021
</commit_message>
<xml_diff>
--- a/1. NAC Database Contents.docx
+++ b/1. NAC Database Contents.docx
@@ -4,8 +4,132 @@
   <w:body>
     <w:p/>
     <w:p>
+      <w:pPr>
+        <w:pStyle w:val="Heading1"/>
+        <w:shd w:val="clear" w:color="auto" w:fill="FAFBFC"/>
+        <w:spacing w:before="0" w:beforeAutospacing="0" w:after="0" w:afterAutospacing="0"/>
+        <w:rPr>
+          <w:rFonts w:ascii="Segoe UI" w:hAnsi="Segoe UI" w:cs="Segoe UI"/>
+          <w:b w:val="0"/>
+          <w:bCs w:val="0"/>
+          <w:color w:val="24292E"/>
+        </w:rPr>
+      </w:pPr>
+      <w:r>
+        <w:rPr>
+          <w:rFonts w:asciiTheme="minorHAnsi" w:hAnsiTheme="minorHAnsi" w:cstheme="minorHAnsi"/>
+          <w:b w:val="0"/>
+          <w:bCs w:val="0"/>
+          <w:sz w:val="22"/>
+          <w:szCs w:val="22"/>
+        </w:rPr>
+        <w:t>Repository</w:t>
+      </w:r>
+      <w:r>
+        <w:rPr>
+          <w:b w:val="0"/>
+          <w:bCs w:val="0"/>
+        </w:rPr>
+        <w:t xml:space="preserve"> </w:t>
+      </w:r>
+      <w:hyperlink r:id="rId6" w:history="1">
+        <w:proofErr w:type="spellStart"/>
+        <w:r>
+          <w:rPr>
+            <w:rStyle w:val="Hyperlink"/>
+            <w:rFonts w:asciiTheme="minorHAnsi" w:hAnsiTheme="minorHAnsi" w:cstheme="minorHAnsi"/>
+            <w:b w:val="0"/>
+            <w:bCs w:val="0"/>
+            <w:color w:val="000000" w:themeColor="text1"/>
+            <w:sz w:val="22"/>
+            <w:szCs w:val="22"/>
+          </w:rPr>
+          <w:t>mdmpsjmc</w:t>
+        </w:r>
+        <w:proofErr w:type="spellEnd"/>
+      </w:hyperlink>
+      <w:r>
+        <w:rPr>
+          <w:rStyle w:val="mx-1"/>
+          <w:rFonts w:asciiTheme="minorHAnsi" w:hAnsiTheme="minorHAnsi" w:cstheme="minorHAnsi"/>
+          <w:b w:val="0"/>
+          <w:bCs w:val="0"/>
+          <w:color w:val="000000" w:themeColor="text1"/>
+          <w:sz w:val="22"/>
+          <w:szCs w:val="22"/>
+        </w:rPr>
+        <w:t>/</w:t>
+      </w:r>
+      <w:proofErr w:type="spellStart"/>
+      <w:r>
+        <w:rPr>
+          <w:rStyle w:val="Strong"/>
+          <w:rFonts w:asciiTheme="minorHAnsi" w:hAnsiTheme="minorHAnsi" w:cstheme="minorHAnsi"/>
+          <w:b/>
+          <w:bCs/>
+          <w:color w:val="000000" w:themeColor="text1"/>
+          <w:sz w:val="22"/>
+          <w:szCs w:val="22"/>
+        </w:rPr>
+        <w:fldChar w:fldCharType="begin"/>
+      </w:r>
+      <w:r>
+        <w:rPr>
+          <w:rStyle w:val="Strong"/>
+          <w:rFonts w:asciiTheme="minorHAnsi" w:hAnsiTheme="minorHAnsi" w:cstheme="minorHAnsi"/>
+          <w:b/>
+          <w:bCs/>
+          <w:color w:val="000000" w:themeColor="text1"/>
+          <w:sz w:val="22"/>
+          <w:szCs w:val="22"/>
+        </w:rPr>
+        <w:instrText xml:space="preserve"> HYPERLINK "https://github.com/mdmpsjmc/NACDbDocs" </w:instrText>
+      </w:r>
+      <w:r>
+        <w:rPr>
+          <w:rStyle w:val="Strong"/>
+          <w:rFonts w:asciiTheme="minorHAnsi" w:hAnsiTheme="minorHAnsi" w:cstheme="minorHAnsi"/>
+          <w:b/>
+          <w:bCs/>
+          <w:color w:val="000000" w:themeColor="text1"/>
+          <w:sz w:val="22"/>
+          <w:szCs w:val="22"/>
+        </w:rPr>
+        <w:fldChar w:fldCharType="separate"/>
+      </w:r>
+      <w:r>
+        <w:rPr>
+          <w:rStyle w:val="Hyperlink"/>
+          <w:rFonts w:asciiTheme="minorHAnsi" w:hAnsiTheme="minorHAnsi" w:cstheme="minorHAnsi"/>
+          <w:b w:val="0"/>
+          <w:bCs w:val="0"/>
+          <w:color w:val="000000" w:themeColor="text1"/>
+          <w:sz w:val="22"/>
+          <w:szCs w:val="22"/>
+        </w:rPr>
+        <w:t>NACDbDocs</w:t>
+      </w:r>
+      <w:proofErr w:type="spellEnd"/>
+      <w:r>
+        <w:rPr>
+          <w:rStyle w:val="Strong"/>
+          <w:rFonts w:asciiTheme="minorHAnsi" w:hAnsiTheme="minorHAnsi" w:cstheme="minorHAnsi"/>
+          <w:b/>
+          <w:bCs/>
+          <w:color w:val="000000" w:themeColor="text1"/>
+          <w:sz w:val="22"/>
+          <w:szCs w:val="22"/>
+        </w:rPr>
+        <w:fldChar w:fldCharType="end"/>
+      </w:r>
+    </w:p>
+    <w:p/>
+    <w:p>
       <w:r>
         <w:t xml:space="preserve"> </w:t>
+      </w:r>
+      <w:r>
+        <w:t>Control Click to select hyperlink document</w:t>
       </w:r>
     </w:p>
     <w:tbl>
@@ -45,7 +169,7 @@
             <w:tcW w:w="8755" w:type="dxa"/>
           </w:tcPr>
           <w:p>
-            <w:hyperlink r:id="rId6" w:history="1">
+            <w:hyperlink r:id="rId7" w:history="1">
               <w:r>
                 <w:rPr>
                   <w:rStyle w:val="Hyperlink"/>
@@ -68,7 +192,7 @@
             <w:tcW w:w="8755" w:type="dxa"/>
           </w:tcPr>
           <w:p>
-            <w:hyperlink r:id="rId7" w:history="1">
+            <w:hyperlink r:id="rId8" w:history="1">
               <w:r>
                 <w:rPr>
                   <w:rStyle w:val="Hyperlink"/>
@@ -91,7 +215,7 @@
             <w:tcW w:w="8755" w:type="dxa"/>
           </w:tcPr>
           <w:p>
-            <w:hyperlink r:id="rId8" w:history="1">
+            <w:hyperlink r:id="rId9" w:history="1">
               <w:r>
                 <w:rPr>
                   <w:rStyle w:val="Hyperlink"/>
@@ -114,7 +238,7 @@
             <w:tcW w:w="8755" w:type="dxa"/>
           </w:tcPr>
           <w:p>
-            <w:hyperlink r:id="rId9" w:history="1">
+            <w:hyperlink r:id="rId10" w:history="1">
               <w:r>
                 <w:rPr>
                   <w:rStyle w:val="Hyperlink"/>
@@ -137,7 +261,7 @@
             <w:tcW w:w="8755" w:type="dxa"/>
           </w:tcPr>
           <w:p>
-            <w:hyperlink r:id="rId10" w:history="1">
+            <w:hyperlink r:id="rId11" w:history="1">
               <w:r>
                 <w:rPr>
                   <w:rStyle w:val="Hyperlink"/>
@@ -160,7 +284,7 @@
             <w:tcW w:w="8755" w:type="dxa"/>
           </w:tcPr>
           <w:p>
-            <w:hyperlink r:id="rId11" w:history="1">
+            <w:hyperlink r:id="rId12" w:history="1">
               <w:r>
                 <w:rPr>
                   <w:rStyle w:val="Hyperlink"/>
@@ -183,7 +307,7 @@
             <w:tcW w:w="8755" w:type="dxa"/>
           </w:tcPr>
           <w:p>
-            <w:hyperlink r:id="rId12" w:history="1">
+            <w:hyperlink r:id="rId13" w:history="1">
               <w:r>
                 <w:rPr>
                   <w:rStyle w:val="Hyperlink"/>
@@ -206,7 +330,7 @@
             <w:tcW w:w="8755" w:type="dxa"/>
           </w:tcPr>
           <w:p>
-            <w:hyperlink r:id="rId13" w:history="1">
+            <w:hyperlink r:id="rId14" w:history="1">
               <w:r>
                 <w:rPr>
                   <w:rStyle w:val="Hyperlink"/>
@@ -243,7 +367,7 @@
             <w:tcW w:w="8755" w:type="dxa"/>
           </w:tcPr>
           <w:p>
-            <w:hyperlink r:id="rId14" w:history="1">
+            <w:hyperlink r:id="rId15" w:history="1">
               <w:r>
                 <w:rPr>
                   <w:rStyle w:val="Hyperlink"/>
@@ -280,7 +404,7 @@
             <w:tcW w:w="8755" w:type="dxa"/>
           </w:tcPr>
           <w:p>
-            <w:hyperlink r:id="rId15" w:history="1">
+            <w:hyperlink r:id="rId16" w:history="1">
               <w:r>
                 <w:rPr>
                   <w:rStyle w:val="Hyperlink"/>
@@ -315,7 +439,7 @@
             <w:tcW w:w="8755" w:type="dxa"/>
           </w:tcPr>
           <w:p>
-            <w:hyperlink r:id="rId16" w:history="1">
+            <w:hyperlink r:id="rId17" w:history="1">
               <w:r>
                 <w:rPr>
                   <w:rStyle w:val="Hyperlink"/>
@@ -382,7 +506,7 @@
             <w:tcW w:w="8755" w:type="dxa"/>
           </w:tcPr>
           <w:p>
-            <w:hyperlink r:id="rId17" w:history="1">
+            <w:hyperlink r:id="rId18" w:history="1">
               <w:r>
                 <w:rPr>
                   <w:rStyle w:val="Hyperlink"/>
@@ -423,7 +547,7 @@
             <w:tcW w:w="8755" w:type="dxa"/>
           </w:tcPr>
           <w:p>
-            <w:hyperlink r:id="rId18" w:history="1">
+            <w:hyperlink r:id="rId19" w:history="1">
               <w:r>
                 <w:rPr>
                   <w:rStyle w:val="Hyperlink"/>
@@ -466,7 +590,7 @@
             <w:tcW w:w="8755" w:type="dxa"/>
           </w:tcPr>
           <w:p>
-            <w:hyperlink r:id="rId19" w:history="1">
+            <w:hyperlink r:id="rId20" w:history="1">
               <w:r>
                 <w:rPr>
                   <w:rStyle w:val="Hyperlink"/>
@@ -495,7 +619,7 @@
             <w:tcW w:w="8755" w:type="dxa"/>
           </w:tcPr>
           <w:p>
-            <w:hyperlink r:id="rId20" w:history="1">
+            <w:hyperlink r:id="rId21" w:history="1">
               <w:r>
                 <w:rPr>
                   <w:rStyle w:val="Hyperlink"/>
@@ -538,7 +662,7 @@
             <w:tcW w:w="8755" w:type="dxa"/>
           </w:tcPr>
           <w:p>
-            <w:hyperlink r:id="rId21" w:history="1">
+            <w:hyperlink r:id="rId22" w:history="1">
               <w:r>
                 <w:rPr>
                   <w:rStyle w:val="Hyperlink"/>
@@ -579,7 +703,7 @@
             <w:tcW w:w="8755" w:type="dxa"/>
           </w:tcPr>
           <w:p>
-            <w:hyperlink r:id="rId22" w:history="1">
+            <w:hyperlink r:id="rId23" w:history="1">
               <w:r>
                 <w:rPr>
                   <w:rStyle w:val="Hyperlink"/>
@@ -608,12 +732,47 @@
             <w:tcW w:w="8755" w:type="dxa"/>
           </w:tcPr>
           <w:p>
-            <w:hyperlink r:id="rId23" w:history="1">
-              <w:r>
-                <w:rPr>
-                  <w:rStyle w:val="Hyperlink"/>
-                </w:rPr>
-                <w:t>A7.</w:t>
+            <w:hyperlink r:id="rId24" w:history="1">
+              <w:r>
+                <w:rPr>
+                  <w:rStyle w:val="Hyperlink"/>
+                </w:rPr>
+                <w:t>A7. NAC Database Tech Manual Background Tasks Schedule.docx</w:t>
+              </w:r>
+            </w:hyperlink>
+          </w:p>
+        </w:tc>
+        <w:tc>
+          <w:tcPr>
+            <w:tcW w:w="1927" w:type="dxa"/>
+          </w:tcPr>
+          <w:p/>
+        </w:tc>
+      </w:tr>
+      <w:tr>
+        <w:tc>
+          <w:tcPr>
+            <w:tcW w:w="8755" w:type="dxa"/>
+          </w:tcPr>
+          <w:p>
+            <w:hyperlink r:id="rId25" w:history="1">
+              <w:r>
+                <w:rPr>
+                  <w:rStyle w:val="Hyperlink"/>
+                </w:rPr>
+                <w:t>A</w:t>
+              </w:r>
+              <w:r>
+                <w:rPr>
+                  <w:rStyle w:val="Hyperlink"/>
+                </w:rPr>
+                <w:t>8</w:t>
+              </w:r>
+              <w:r>
+                <w:rPr>
+                  <w:rStyle w:val="Hyperlink"/>
+                </w:rPr>
+                <w:t>.</w:t>
               </w:r>
               <w:r>
                 <w:rPr>
@@ -651,12 +810,73 @@
             <w:tcW w:w="8755" w:type="dxa"/>
           </w:tcPr>
           <w:p>
-            <w:hyperlink r:id="rId24" w:history="1">
-              <w:r>
-                <w:rPr>
-                  <w:rStyle w:val="Hyperlink"/>
-                </w:rPr>
-                <w:t xml:space="preserve">A8. NAC Database Tech </w:t>
+            <w:hyperlink r:id="rId26" w:history="1">
+              <w:r>
+                <w:rPr>
+                  <w:rStyle w:val="Hyperlink"/>
+                </w:rPr>
+                <w:t>A</w:t>
+              </w:r>
+              <w:r>
+                <w:rPr>
+                  <w:rStyle w:val="Hyperlink"/>
+                </w:rPr>
+                <w:t>9</w:t>
+              </w:r>
+              <w:r>
+                <w:rPr>
+                  <w:rStyle w:val="Hyperlink"/>
+                </w:rPr>
+                <w:t xml:space="preserve">. NAC Database Tech Manual </w:t>
+              </w:r>
+              <w:proofErr w:type="spellStart"/>
+              <w:r>
+                <w:rPr>
+                  <w:rStyle w:val="Hyperlink"/>
+                </w:rPr>
+                <w:t>ASPEPRImport</w:t>
+              </w:r>
+              <w:proofErr w:type="spellEnd"/>
+              <w:r>
+                <w:rPr>
+                  <w:rStyle w:val="Hyperlink"/>
+                </w:rPr>
+                <w:t xml:space="preserve"> Tables.docx</w:t>
+              </w:r>
+            </w:hyperlink>
+          </w:p>
+        </w:tc>
+        <w:tc>
+          <w:tcPr>
+            <w:tcW w:w="1927" w:type="dxa"/>
+          </w:tcPr>
+          <w:p/>
+        </w:tc>
+      </w:tr>
+      <w:tr>
+        <w:tc>
+          <w:tcPr>
+            <w:tcW w:w="8755" w:type="dxa"/>
+          </w:tcPr>
+          <w:p>
+            <w:hyperlink r:id="rId27" w:history="1">
+              <w:r>
+                <w:rPr>
+                  <w:rStyle w:val="Hyperlink"/>
+                </w:rPr>
+                <w:t>A</w:t>
+              </w:r>
+              <w:r>
+                <w:rPr>
+                  <w:rStyle w:val="Hyperlink"/>
+                </w:rPr>
+                <w:t>10</w:t>
+              </w:r>
+              <w:r>
+                <w:rPr>
+                  <w:rStyle w:val="Hyperlink"/>
+                </w:rPr>
+                <w:t xml:space="preserve">. NAC Database Tech </w:t>
               </w:r>
               <w:proofErr w:type="gramStart"/>
               <w:r>
@@ -684,220 +904,270 @@
                 <w:rPr>
                   <w:rStyle w:val="Hyperlink"/>
                 </w:rPr>
-                <w:t xml:space="preserve"> Codes</w:t>
-              </w:r>
-              <w:r>
-                <w:rPr>
-                  <w:rStyle w:val="Hyperlink"/>
-                </w:rPr>
-                <w:t>.docx</w:t>
-              </w:r>
-            </w:hyperlink>
-          </w:p>
-        </w:tc>
-        <w:tc>
-          <w:tcPr>
-            <w:tcW w:w="1927" w:type="dxa"/>
-          </w:tcPr>
-          <w:p/>
-        </w:tc>
-      </w:tr>
-      <w:tr>
-        <w:tc>
-          <w:tcPr>
-            <w:tcW w:w="8755" w:type="dxa"/>
-          </w:tcPr>
-          <w:p>
-            <w:hyperlink r:id="rId25" w:history="1">
-              <w:r>
-                <w:rPr>
-                  <w:rStyle w:val="Hyperlink"/>
-                </w:rPr>
-                <w:t xml:space="preserve">A9. NAC Database Tech Manual Table </w:t>
+                <w:t xml:space="preserve"> Codes.docx</w:t>
+              </w:r>
+            </w:hyperlink>
+          </w:p>
+        </w:tc>
+        <w:tc>
+          <w:tcPr>
+            <w:tcW w:w="1927" w:type="dxa"/>
+          </w:tcPr>
+          <w:p/>
+        </w:tc>
+      </w:tr>
+      <w:tr>
+        <w:tc>
+          <w:tcPr>
+            <w:tcW w:w="8755" w:type="dxa"/>
+          </w:tcPr>
+          <w:p>
+            <w:hyperlink r:id="rId28" w:history="1">
+              <w:r>
+                <w:rPr>
+                  <w:rStyle w:val="Hyperlink"/>
+                </w:rPr>
+                <w:t>A</w:t>
+              </w:r>
+              <w:r>
+                <w:rPr>
+                  <w:rStyle w:val="Hyperlink"/>
+                </w:rPr>
+                <w:t>1</w:t>
+              </w:r>
+              <w:r>
+                <w:rPr>
+                  <w:rStyle w:val="Hyperlink"/>
+                </w:rPr>
+                <w:t>1</w:t>
+              </w:r>
+              <w:r>
+                <w:rPr>
+                  <w:rStyle w:val="Hyperlink"/>
+                </w:rPr>
+                <w:t xml:space="preserve">. NAC Database Tech Manual Table </w:t>
               </w:r>
               <w:proofErr w:type="spellStart"/>
               <w:r>
                 <w:rPr>
                   <w:rStyle w:val="Hyperlink"/>
                 </w:rPr>
-                <w:t>TestTypes</w:t>
+                <w:t>PatientTestResults</w:t>
               </w:r>
               <w:proofErr w:type="spellEnd"/>
               <w:r>
                 <w:rPr>
                   <w:rStyle w:val="Hyperlink"/>
                 </w:rPr>
-                <w:t xml:space="preserve"> (Bloods)</w:t>
-              </w:r>
-            </w:hyperlink>
-            <w:r>
-              <w:t xml:space="preserve"> </w:t>
-            </w:r>
-          </w:p>
-        </w:tc>
-        <w:tc>
-          <w:tcPr>
-            <w:tcW w:w="1927" w:type="dxa"/>
-          </w:tcPr>
-          <w:p/>
-        </w:tc>
-      </w:tr>
-      <w:tr>
-        <w:tc>
-          <w:tcPr>
-            <w:tcW w:w="8755" w:type="dxa"/>
-          </w:tcPr>
-          <w:p>
-            <w:hyperlink r:id="rId26" w:history="1">
-              <w:r>
-                <w:rPr>
-                  <w:rStyle w:val="Hyperlink"/>
-                </w:rPr>
-                <w:t>A10. NAC Database Tech Manual Radiology Order Items</w:t>
-              </w:r>
-              <w:r>
-                <w:rPr>
-                  <w:rStyle w:val="Hyperlink"/>
-                </w:rPr>
-                <w:t>.docx</w:t>
-              </w:r>
-            </w:hyperlink>
-          </w:p>
-        </w:tc>
-        <w:tc>
-          <w:tcPr>
-            <w:tcW w:w="1927" w:type="dxa"/>
-          </w:tcPr>
-          <w:p/>
-        </w:tc>
-      </w:tr>
-      <w:tr>
-        <w:tc>
-          <w:tcPr>
-            <w:tcW w:w="8755" w:type="dxa"/>
-          </w:tcPr>
-          <w:p>
-            <w:hyperlink r:id="rId27" w:history="1">
-              <w:r>
-                <w:rPr>
-                  <w:rStyle w:val="Hyperlink"/>
-                </w:rPr>
-                <w:t>A11. NAC Database Tech Manual _Scripts File</w:t>
-              </w:r>
-              <w:r>
-                <w:rPr>
-                  <w:rStyle w:val="Hyperlink"/>
-                </w:rPr>
-                <w:t>.docx</w:t>
-              </w:r>
-            </w:hyperlink>
-          </w:p>
-        </w:tc>
-        <w:tc>
-          <w:tcPr>
-            <w:tcW w:w="1927" w:type="dxa"/>
-          </w:tcPr>
-          <w:p/>
-        </w:tc>
-      </w:tr>
-      <w:tr>
-        <w:tc>
-          <w:tcPr>
-            <w:tcW w:w="8755" w:type="dxa"/>
-          </w:tcPr>
-          <w:p>
-            <w:hyperlink r:id="rId28" w:history="1">
-              <w:r>
-                <w:rPr>
-                  <w:rStyle w:val="Hyperlink"/>
-                </w:rPr>
-                <w:t xml:space="preserve">A12. NAC Database Tech </w:t>
+                <w:t xml:space="preserve"> (Bloods) .docx</w:t>
+              </w:r>
+            </w:hyperlink>
+          </w:p>
+        </w:tc>
+        <w:tc>
+          <w:tcPr>
+            <w:tcW w:w="1927" w:type="dxa"/>
+          </w:tcPr>
+          <w:p/>
+        </w:tc>
+      </w:tr>
+      <w:tr>
+        <w:tc>
+          <w:tcPr>
+            <w:tcW w:w="8755" w:type="dxa"/>
+          </w:tcPr>
+          <w:p>
+            <w:hyperlink r:id="rId29" w:history="1">
+              <w:r>
+                <w:rPr>
+                  <w:rStyle w:val="Hyperlink"/>
+                </w:rPr>
+                <w:t>A1</w:t>
+              </w:r>
+              <w:r>
+                <w:rPr>
+                  <w:rStyle w:val="Hyperlink"/>
+                </w:rPr>
+                <w:t>2</w:t>
+              </w:r>
+              <w:r>
+                <w:rPr>
+                  <w:rStyle w:val="Hyperlink"/>
+                </w:rPr>
+                <w:t xml:space="preserve">. NAC Database Tech Manual Table </w:t>
+              </w:r>
+              <w:proofErr w:type="spellStart"/>
+              <w:r>
+                <w:rPr>
+                  <w:rStyle w:val="Hyperlink"/>
+                </w:rPr>
+                <w:t>PatientImmunoglobulins</w:t>
+              </w:r>
+              <w:proofErr w:type="spellEnd"/>
+              <w:r>
+                <w:rPr>
+                  <w:rStyle w:val="Hyperlink"/>
+                </w:rPr>
+                <w:t xml:space="preserve"> .docx</w:t>
+              </w:r>
+            </w:hyperlink>
+          </w:p>
+        </w:tc>
+        <w:tc>
+          <w:tcPr>
+            <w:tcW w:w="1927" w:type="dxa"/>
+          </w:tcPr>
+          <w:p/>
+        </w:tc>
+      </w:tr>
+      <w:tr>
+        <w:tc>
+          <w:tcPr>
+            <w:tcW w:w="8755" w:type="dxa"/>
+          </w:tcPr>
+          <w:p>
+            <w:hyperlink r:id="rId30" w:history="1">
+              <w:r>
+                <w:rPr>
+                  <w:rStyle w:val="Hyperlink"/>
+                </w:rPr>
+                <w:t>A13. NAC Database Tech Manual Radiology Order Item Codes.docx</w:t>
+              </w:r>
+            </w:hyperlink>
+          </w:p>
+        </w:tc>
+        <w:tc>
+          <w:tcPr>
+            <w:tcW w:w="1927" w:type="dxa"/>
+          </w:tcPr>
+          <w:p/>
+        </w:tc>
+      </w:tr>
+      <w:tr>
+        <w:tc>
+          <w:tcPr>
+            <w:tcW w:w="8755" w:type="dxa"/>
+          </w:tcPr>
+          <w:p>
+            <w:hyperlink r:id="rId31" w:history="1">
+              <w:r>
+                <w:rPr>
+                  <w:rStyle w:val="Hyperlink"/>
+                </w:rPr>
+                <w:t>A14 NAC Database Tech Manual Patient Radiology Tables.docx</w:t>
+              </w:r>
+            </w:hyperlink>
+          </w:p>
+        </w:tc>
+        <w:tc>
+          <w:tcPr>
+            <w:tcW w:w="1927" w:type="dxa"/>
+          </w:tcPr>
+          <w:p/>
+        </w:tc>
+      </w:tr>
+      <w:tr>
+        <w:tc>
+          <w:tcPr>
+            <w:tcW w:w="8755" w:type="dxa"/>
+          </w:tcPr>
+          <w:p>
+            <w:hyperlink r:id="rId32" w:history="1">
+              <w:r>
+                <w:rPr>
+                  <w:rStyle w:val="Hyperlink"/>
+                </w:rPr>
+                <w:t>A1</w:t>
+              </w:r>
+              <w:r>
+                <w:rPr>
+                  <w:rStyle w:val="Hyperlink"/>
+                </w:rPr>
+                <w:t>5</w:t>
+              </w:r>
+              <w:r>
+                <w:rPr>
+                  <w:rStyle w:val="Hyperlink"/>
+                </w:rPr>
+                <w:t xml:space="preserve">. NAC Database Tech </w:t>
               </w:r>
               <w:proofErr w:type="gramStart"/>
               <w:r>
                 <w:rPr>
                   <w:rStyle w:val="Hyperlink"/>
                 </w:rPr>
-                <w:t>Manual  Example</w:t>
+                <w:t>Manual  PulmonaryFunctionTests.docx</w:t>
               </w:r>
               <w:proofErr w:type="gramEnd"/>
-              <w:r>
-                <w:rPr>
-                  <w:rStyle w:val="Hyperlink"/>
-                </w:rPr>
-                <w:t xml:space="preserve"> Http Request Response</w:t>
-              </w:r>
-              <w:r>
-                <w:rPr>
-                  <w:rStyle w:val="Hyperlink"/>
-                </w:rPr>
-                <w:t>.docx</w:t>
-              </w:r>
-            </w:hyperlink>
-          </w:p>
-        </w:tc>
-        <w:tc>
-          <w:tcPr>
-            <w:tcW w:w="1927" w:type="dxa"/>
-          </w:tcPr>
-          <w:p/>
-        </w:tc>
-      </w:tr>
-      <w:tr>
-        <w:tc>
-          <w:tcPr>
-            <w:tcW w:w="8755" w:type="dxa"/>
-          </w:tcPr>
-          <w:p>
-            <w:hyperlink r:id="rId29" w:history="1">
-              <w:r>
-                <w:rPr>
-                  <w:rStyle w:val="Hyperlink"/>
-                </w:rPr>
-                <w:t xml:space="preserve">A13. NAC Database Tech Manual </w:t>
-              </w:r>
-              <w:proofErr w:type="spellStart"/>
-              <w:r>
-                <w:rPr>
-                  <w:rStyle w:val="Hyperlink"/>
-                </w:rPr>
-                <w:t>DateTime</w:t>
-              </w:r>
-              <w:proofErr w:type="spellEnd"/>
-              <w:r>
-                <w:rPr>
-                  <w:rStyle w:val="Hyperlink"/>
-                </w:rPr>
-                <w:t xml:space="preserve"> Problem</w:t>
-              </w:r>
-              <w:r>
-                <w:rPr>
-                  <w:rStyle w:val="Hyperlink"/>
-                </w:rPr>
-                <w:t>.docx</w:t>
-              </w:r>
-            </w:hyperlink>
-          </w:p>
-        </w:tc>
-        <w:tc>
-          <w:tcPr>
-            <w:tcW w:w="1927" w:type="dxa"/>
-          </w:tcPr>
-          <w:p/>
-        </w:tc>
-      </w:tr>
-      <w:tr>
-        <w:tc>
-          <w:tcPr>
-            <w:tcW w:w="8755" w:type="dxa"/>
-          </w:tcPr>
-          <w:p>
-            <w:hyperlink r:id="rId30" w:history="1">
-              <w:r>
-                <w:rPr>
-                  <w:rStyle w:val="Hyperlink"/>
-                </w:rPr>
-                <w:t xml:space="preserve">A14. NAC Database Tech </w:t>
+            </w:hyperlink>
+          </w:p>
+        </w:tc>
+        <w:tc>
+          <w:tcPr>
+            <w:tcW w:w="1927" w:type="dxa"/>
+          </w:tcPr>
+          <w:p/>
+        </w:tc>
+      </w:tr>
+      <w:tr>
+        <w:tc>
+          <w:tcPr>
+            <w:tcW w:w="8755" w:type="dxa"/>
+          </w:tcPr>
+          <w:p>
+            <w:hyperlink r:id="rId33" w:history="1">
+              <w:r>
+                <w:rPr>
+                  <w:rStyle w:val="Hyperlink"/>
+                </w:rPr>
+                <w:t>A1</w:t>
+              </w:r>
+              <w:r>
+                <w:rPr>
+                  <w:rStyle w:val="Hyperlink"/>
+                </w:rPr>
+                <w:t>6</w:t>
+              </w:r>
+              <w:r>
+                <w:rPr>
+                  <w:rStyle w:val="Hyperlink"/>
+                </w:rPr>
+                <w:t>. NAC Database Tech Manual _Scripts File.docx</w:t>
+              </w:r>
+            </w:hyperlink>
+          </w:p>
+        </w:tc>
+        <w:tc>
+          <w:tcPr>
+            <w:tcW w:w="1927" w:type="dxa"/>
+          </w:tcPr>
+          <w:p/>
+        </w:tc>
+      </w:tr>
+      <w:tr>
+        <w:tc>
+          <w:tcPr>
+            <w:tcW w:w="8755" w:type="dxa"/>
+          </w:tcPr>
+          <w:p>
+            <w:hyperlink r:id="rId34" w:history="1">
+              <w:r>
+                <w:rPr>
+                  <w:rStyle w:val="Hyperlink"/>
+                </w:rPr>
+                <w:t>A1</w:t>
+              </w:r>
+              <w:r>
+                <w:rPr>
+                  <w:rStyle w:val="Hyperlink"/>
+                </w:rPr>
+                <w:t>7</w:t>
+              </w:r>
+              <w:r>
+                <w:rPr>
+                  <w:rStyle w:val="Hyperlink"/>
+                </w:rPr>
+                <w:t xml:space="preserve">. NAC Database Tech </w:t>
               </w:r>
               <w:proofErr w:type="gramStart"/>
               <w:r>
@@ -919,65 +1189,42 @@
                 <w:rPr>
                   <w:rStyle w:val="Hyperlink"/>
                 </w:rPr>
-                <w:t xml:space="preserve"> Entity Class</w:t>
-              </w:r>
-              <w:r>
-                <w:rPr>
-                  <w:rStyle w:val="Hyperlink"/>
-                </w:rPr>
-                <w:t>.docx</w:t>
-              </w:r>
-            </w:hyperlink>
-          </w:p>
-        </w:tc>
-        <w:tc>
-          <w:tcPr>
-            <w:tcW w:w="1927" w:type="dxa"/>
-          </w:tcPr>
-          <w:p/>
-        </w:tc>
-      </w:tr>
-      <w:tr>
-        <w:tc>
-          <w:tcPr>
-            <w:tcW w:w="8755" w:type="dxa"/>
-          </w:tcPr>
-          <w:p>
-            <w:hyperlink r:id="rId31" w:history="1">
-              <w:r>
-                <w:rPr>
-                  <w:rStyle w:val="Hyperlink"/>
-                </w:rPr>
-                <w:t>A15. NAC Database Tech Manual Background Tasks Schedule</w:t>
-              </w:r>
-              <w:r>
-                <w:rPr>
-                  <w:rStyle w:val="Hyperlink"/>
-                </w:rPr>
-                <w:t>.docx</w:t>
-              </w:r>
-            </w:hyperlink>
-          </w:p>
-        </w:tc>
-        <w:tc>
-          <w:tcPr>
-            <w:tcW w:w="1927" w:type="dxa"/>
-          </w:tcPr>
-          <w:p/>
-        </w:tc>
-      </w:tr>
-      <w:tr>
-        <w:tc>
-          <w:tcPr>
-            <w:tcW w:w="8755" w:type="dxa"/>
-          </w:tcPr>
-          <w:p>
-            <w:hyperlink r:id="rId32" w:history="1">
-              <w:r>
-                <w:rPr>
-                  <w:rStyle w:val="Hyperlink"/>
-                </w:rPr>
-                <w:t xml:space="preserve">A16. NAC Database Tech </w:t>
+                <w:t xml:space="preserve"> Entity Class.docx</w:t>
+              </w:r>
+            </w:hyperlink>
+          </w:p>
+        </w:tc>
+        <w:tc>
+          <w:tcPr>
+            <w:tcW w:w="1927" w:type="dxa"/>
+          </w:tcPr>
+          <w:p/>
+        </w:tc>
+      </w:tr>
+      <w:tr>
+        <w:tc>
+          <w:tcPr>
+            <w:tcW w:w="8755" w:type="dxa"/>
+          </w:tcPr>
+          <w:p>
+            <w:hyperlink r:id="rId35" w:history="1">
+              <w:r>
+                <w:rPr>
+                  <w:rStyle w:val="Hyperlink"/>
+                </w:rPr>
+                <w:t>A1</w:t>
+              </w:r>
+              <w:r>
+                <w:rPr>
+                  <w:rStyle w:val="Hyperlink"/>
+                </w:rPr>
+                <w:t>8</w:t>
+              </w:r>
+              <w:r>
+                <w:rPr>
+                  <w:rStyle w:val="Hyperlink"/>
+                </w:rPr>
+                <w:t xml:space="preserve">. NAC Database Tech </w:t>
               </w:r>
               <w:proofErr w:type="gramStart"/>
               <w:r>
@@ -991,42 +1238,97 @@
                 <w:rPr>
                   <w:rStyle w:val="Hyperlink"/>
                 </w:rPr>
-                <w:t xml:space="preserve"> in Asp.NET Core</w:t>
-              </w:r>
-              <w:r>
-                <w:rPr>
-                  <w:rStyle w:val="Hyperlink"/>
-                </w:rPr>
-                <w:t>.docx</w:t>
-              </w:r>
-            </w:hyperlink>
-          </w:p>
-        </w:tc>
-        <w:tc>
-          <w:tcPr>
-            <w:tcW w:w="1927" w:type="dxa"/>
-          </w:tcPr>
-          <w:p/>
-        </w:tc>
-      </w:tr>
-      <w:tr>
-        <w:tc>
-          <w:tcPr>
-            <w:tcW w:w="8755" w:type="dxa"/>
-          </w:tcPr>
-          <w:p>
-            <w:hyperlink r:id="rId33" w:history="1">
-              <w:r>
-                <w:rPr>
-                  <w:rStyle w:val="Hyperlink"/>
-                </w:rPr>
-                <w:t xml:space="preserve">A17. NAC Database Tech </w:t>
+                <w:t xml:space="preserve"> in Asp.NET Core.docx</w:t>
+              </w:r>
+            </w:hyperlink>
+          </w:p>
+        </w:tc>
+        <w:tc>
+          <w:tcPr>
+            <w:tcW w:w="1927" w:type="dxa"/>
+          </w:tcPr>
+          <w:p/>
+        </w:tc>
+      </w:tr>
+      <w:tr>
+        <w:tc>
+          <w:tcPr>
+            <w:tcW w:w="8755" w:type="dxa"/>
+          </w:tcPr>
+          <w:p>
+            <w:hyperlink r:id="rId36" w:history="1">
+              <w:r>
+                <w:rPr>
+                  <w:rStyle w:val="Hyperlink"/>
+                </w:rPr>
+                <w:t>A1</w:t>
+              </w:r>
+              <w:r>
+                <w:rPr>
+                  <w:rStyle w:val="Hyperlink"/>
+                </w:rPr>
+                <w:t>9</w:t>
+              </w:r>
+              <w:r>
+                <w:rPr>
+                  <w:rStyle w:val="Hyperlink"/>
+                </w:rPr>
+                <w:t xml:space="preserve">. NAC Database Tech </w:t>
               </w:r>
               <w:proofErr w:type="gramStart"/>
               <w:r>
                 <w:rPr>
                   <w:rStyle w:val="Hyperlink"/>
                 </w:rPr>
+                <w:t>Manual  Example</w:t>
+              </w:r>
+              <w:proofErr w:type="gramEnd"/>
+              <w:r>
+                <w:rPr>
+                  <w:rStyle w:val="Hyperlink"/>
+                </w:rPr>
+                <w:t xml:space="preserve"> Http Request Response.docx</w:t>
+              </w:r>
+            </w:hyperlink>
+          </w:p>
+        </w:tc>
+        <w:tc>
+          <w:tcPr>
+            <w:tcW w:w="1927" w:type="dxa"/>
+          </w:tcPr>
+          <w:p/>
+        </w:tc>
+      </w:tr>
+      <w:tr>
+        <w:tc>
+          <w:tcPr>
+            <w:tcW w:w="8755" w:type="dxa"/>
+          </w:tcPr>
+          <w:p>
+            <w:hyperlink r:id="rId37" w:history="1">
+              <w:r>
+                <w:rPr>
+                  <w:rStyle w:val="Hyperlink"/>
+                </w:rPr>
+                <w:t>A</w:t>
+              </w:r>
+              <w:r>
+                <w:rPr>
+                  <w:rStyle w:val="Hyperlink"/>
+                </w:rPr>
+                <w:t>20</w:t>
+              </w:r>
+              <w:r>
+                <w:rPr>
+                  <w:rStyle w:val="Hyperlink"/>
+                </w:rPr>
+                <w:t xml:space="preserve">. NAC Database Tech </w:t>
+              </w:r>
+              <w:proofErr w:type="gramStart"/>
+              <w:r>
+                <w:rPr>
+                  <w:rStyle w:val="Hyperlink"/>
+                </w:rPr>
                 <w:t>Manual  TIEUSERPROD</w:t>
               </w:r>
               <w:proofErr w:type="gramEnd"/>
@@ -1034,48 +1336,102 @@
                 <w:rPr>
                   <w:rStyle w:val="Hyperlink"/>
                 </w:rPr>
-                <w:t xml:space="preserve"> Access</w:t>
-              </w:r>
-              <w:r>
-                <w:rPr>
-                  <w:rStyle w:val="Hyperlink"/>
-                </w:rPr>
-                <w:t>.docx</w:t>
-              </w:r>
-            </w:hyperlink>
-          </w:p>
-        </w:tc>
-        <w:tc>
-          <w:tcPr>
-            <w:tcW w:w="1927" w:type="dxa"/>
-          </w:tcPr>
-          <w:p/>
-        </w:tc>
-      </w:tr>
-      <w:tr>
-        <w:tc>
-          <w:tcPr>
-            <w:tcW w:w="8755" w:type="dxa"/>
-          </w:tcPr>
-          <w:p>
-            <w:hyperlink r:id="rId34" w:history="1">
-              <w:r>
-                <w:rPr>
-                  <w:rStyle w:val="Hyperlink"/>
-                </w:rPr>
-                <w:t>A1</w:t>
-              </w:r>
-              <w:r>
-                <w:rPr>
-                  <w:rStyle w:val="Hyperlink"/>
-                </w:rPr>
-                <w:t>9.</w:t>
-              </w:r>
-              <w:r>
-                <w:rPr>
-                  <w:rStyle w:val="Hyperlink"/>
-                </w:rPr>
-                <w:t xml:space="preserve">NAC Database Tech </w:t>
+                <w:t xml:space="preserve"> Access.docx</w:t>
+              </w:r>
+            </w:hyperlink>
+          </w:p>
+        </w:tc>
+        <w:tc>
+          <w:tcPr>
+            <w:tcW w:w="1927" w:type="dxa"/>
+          </w:tcPr>
+          <w:p/>
+        </w:tc>
+      </w:tr>
+      <w:tr>
+        <w:tc>
+          <w:tcPr>
+            <w:tcW w:w="8755" w:type="dxa"/>
+          </w:tcPr>
+          <w:p>
+            <w:hyperlink r:id="rId38" w:history="1">
+              <w:r>
+                <w:rPr>
+                  <w:rStyle w:val="Hyperlink"/>
+                </w:rPr>
+                <w:t>A2</w:t>
+              </w:r>
+              <w:r>
+                <w:rPr>
+                  <w:rStyle w:val="Hyperlink"/>
+                </w:rPr>
+                <w:t>1</w:t>
+              </w:r>
+              <w:r>
+                <w:rPr>
+                  <w:rStyle w:val="Hyperlink"/>
+                </w:rPr>
+                <w:t xml:space="preserve">. NAC Database Tech Manual </w:t>
+              </w:r>
+              <w:proofErr w:type="spellStart"/>
+              <w:r>
+                <w:rPr>
+                  <w:rStyle w:val="Hyperlink"/>
+                </w:rPr>
+                <w:t>DateTime</w:t>
+              </w:r>
+              <w:proofErr w:type="spellEnd"/>
+              <w:r>
+                <w:rPr>
+                  <w:rStyle w:val="Hyperlink"/>
+                </w:rPr>
+                <w:t xml:space="preserve"> Problem.docx</w:t>
+              </w:r>
+            </w:hyperlink>
+          </w:p>
+        </w:tc>
+        <w:tc>
+          <w:tcPr>
+            <w:tcW w:w="1927" w:type="dxa"/>
+          </w:tcPr>
+          <w:p/>
+        </w:tc>
+      </w:tr>
+      <w:tr>
+        <w:tc>
+          <w:tcPr>
+            <w:tcW w:w="8755" w:type="dxa"/>
+          </w:tcPr>
+          <w:p>
+            <w:hyperlink r:id="rId39" w:history="1">
+              <w:r>
+                <w:rPr>
+                  <w:rStyle w:val="Hyperlink"/>
+                </w:rPr>
+                <w:t>A22. NAC Database Tech Manual VersionControl.docx</w:t>
+              </w:r>
+            </w:hyperlink>
+          </w:p>
+        </w:tc>
+        <w:tc>
+          <w:tcPr>
+            <w:tcW w:w="1927" w:type="dxa"/>
+          </w:tcPr>
+          <w:p/>
+        </w:tc>
+      </w:tr>
+      <w:tr>
+        <w:tc>
+          <w:tcPr>
+            <w:tcW w:w="8755" w:type="dxa"/>
+          </w:tcPr>
+          <w:p>
+            <w:hyperlink r:id="rId40" w:history="1">
+              <w:r>
+                <w:rPr>
+                  <w:rStyle w:val="Hyperlink"/>
+                </w:rPr>
+                <w:t xml:space="preserve">A23. NAC Database Tech </w:t>
               </w:r>
               <w:proofErr w:type="gramStart"/>
               <w:r>
@@ -1107,134 +1463,78 @@
             <w:tcW w:w="8755" w:type="dxa"/>
           </w:tcPr>
           <w:p>
-            <w:hyperlink r:id="rId35" w:history="1">
-              <w:r>
-                <w:rPr>
-                  <w:rStyle w:val="Hyperlink"/>
-                </w:rPr>
-                <w:t xml:space="preserve">A19. NAC Database Tech </w:t>
-              </w:r>
-              <w:proofErr w:type="gramStart"/>
-              <w:r>
-                <w:rPr>
-                  <w:rStyle w:val="Hyperlink"/>
-                </w:rPr>
-                <w:t>Manual  PulmonaryFunctionTests.docx</w:t>
-              </w:r>
-              <w:proofErr w:type="gramEnd"/>
-            </w:hyperlink>
-          </w:p>
-        </w:tc>
-        <w:tc>
-          <w:tcPr>
-            <w:tcW w:w="1927" w:type="dxa"/>
-          </w:tcPr>
-          <w:p/>
-        </w:tc>
-      </w:tr>
-      <w:tr>
-        <w:tc>
-          <w:tcPr>
-            <w:tcW w:w="8755" w:type="dxa"/>
-          </w:tcPr>
-          <w:p>
-            <w:hyperlink r:id="rId36" w:history="1">
-              <w:r>
-                <w:rPr>
-                  <w:rStyle w:val="Hyperlink"/>
-                </w:rPr>
-                <w:t xml:space="preserve">A20. NAC Database Tech Manual Table </w:t>
-              </w:r>
-              <w:proofErr w:type="spellStart"/>
-              <w:r>
-                <w:rPr>
-                  <w:rStyle w:val="Hyperlink"/>
-                </w:rPr>
-                <w:t>ImmunoglobulinTypes</w:t>
-              </w:r>
-              <w:proofErr w:type="spellEnd"/>
-              <w:r>
-                <w:rPr>
-                  <w:rStyle w:val="Hyperlink"/>
-                </w:rPr>
-                <w:t xml:space="preserve"> .docx</w:t>
-              </w:r>
-            </w:hyperlink>
-          </w:p>
-        </w:tc>
-        <w:tc>
-          <w:tcPr>
-            <w:tcW w:w="1927" w:type="dxa"/>
-          </w:tcPr>
-          <w:p/>
-        </w:tc>
-      </w:tr>
-      <w:tr>
-        <w:tc>
-          <w:tcPr>
-            <w:tcW w:w="8755" w:type="dxa"/>
-          </w:tcPr>
-          <w:p>
-            <w:hyperlink r:id="rId37" w:history="1">
-              <w:r>
-                <w:rPr>
-                  <w:rStyle w:val="Hyperlink"/>
-                </w:rPr>
-                <w:t xml:space="preserve">A21. NAC Database Tech Manual Table </w:t>
-              </w:r>
-              <w:proofErr w:type="spellStart"/>
-              <w:r>
-                <w:rPr>
-                  <w:rStyle w:val="Hyperlink"/>
-                </w:rPr>
-                <w:t>PatientPulmonaryFunctionTests</w:t>
-              </w:r>
-              <w:proofErr w:type="spellEnd"/>
-              <w:r>
-                <w:rPr>
-                  <w:rStyle w:val="Hyperlink"/>
-                </w:rPr>
-                <w:t xml:space="preserve"> .docx</w:t>
-              </w:r>
-            </w:hyperlink>
-          </w:p>
-        </w:tc>
-        <w:tc>
-          <w:tcPr>
-            <w:tcW w:w="1927" w:type="dxa"/>
-          </w:tcPr>
-          <w:p/>
-        </w:tc>
-      </w:tr>
-      <w:tr>
-        <w:tc>
-          <w:tcPr>
-            <w:tcW w:w="8755" w:type="dxa"/>
-          </w:tcPr>
-          <w:p>
-            <w:hyperlink r:id="rId38" w:history="1">
-              <w:r>
-                <w:rPr>
-                  <w:rStyle w:val="Hyperlink"/>
-                </w:rPr>
-                <w:t xml:space="preserve">A22. NAC Database Tech Manual Table </w:t>
-              </w:r>
-              <w:proofErr w:type="spellStart"/>
-              <w:r>
-                <w:rPr>
-                  <w:rStyle w:val="Hyperlink"/>
-                </w:rPr>
-                <w:t>PulmonaryFunctionTests</w:t>
-              </w:r>
-              <w:proofErr w:type="spellEnd"/>
-              <w:r>
-                <w:rPr>
-                  <w:rStyle w:val="Hyperlink"/>
-                </w:rPr>
-                <w:t xml:space="preserve"> .docx</w:t>
-              </w:r>
-            </w:hyperlink>
-          </w:p>
+            <w:hyperlink r:id="rId41" w:history="1">
+              <w:r>
+                <w:rPr>
+                  <w:rStyle w:val="Hyperlink"/>
+                </w:rPr>
+                <w:t>A2</w:t>
+              </w:r>
+              <w:r>
+                <w:rPr>
+                  <w:rStyle w:val="Hyperlink"/>
+                </w:rPr>
+                <w:t>4</w:t>
+              </w:r>
+              <w:r>
+                <w:rPr>
+                  <w:rStyle w:val="Hyperlink"/>
+                </w:rPr>
+                <w:t>. NAC Database Tech Manual Git Cloning.docx</w:t>
+              </w:r>
+            </w:hyperlink>
+          </w:p>
+        </w:tc>
+        <w:tc>
+          <w:tcPr>
+            <w:tcW w:w="1927" w:type="dxa"/>
+          </w:tcPr>
+          <w:p/>
+        </w:tc>
+      </w:tr>
+      <w:tr>
+        <w:tc>
+          <w:tcPr>
+            <w:tcW w:w="8755" w:type="dxa"/>
+          </w:tcPr>
+          <w:p>
+            <w:hyperlink r:id="rId42" w:history="1">
+              <w:r>
+                <w:rPr>
+                  <w:rStyle w:val="Hyperlink"/>
+                </w:rPr>
+                <w:t>A25. NAC Database Tech Manual GraphHopper.docx</w:t>
+              </w:r>
+            </w:hyperlink>
+          </w:p>
+        </w:tc>
+        <w:tc>
+          <w:tcPr>
+            <w:tcW w:w="1927" w:type="dxa"/>
+          </w:tcPr>
+          <w:p/>
+        </w:tc>
+      </w:tr>
+      <w:tr>
+        <w:tc>
+          <w:tcPr>
+            <w:tcW w:w="8755" w:type="dxa"/>
+          </w:tcPr>
+          <w:p/>
+        </w:tc>
+        <w:tc>
+          <w:tcPr>
+            <w:tcW w:w="1927" w:type="dxa"/>
+          </w:tcPr>
+          <w:p/>
+        </w:tc>
+      </w:tr>
+      <w:tr>
+        <w:tc>
+          <w:tcPr>
+            <w:tcW w:w="8755" w:type="dxa"/>
+          </w:tcPr>
+          <w:p/>
         </w:tc>
         <w:tc>
           <w:tcPr>
@@ -1244,11 +1544,6 @@
         </w:tc>
       </w:tr>
     </w:tbl>
-    <w:p/>
-    <w:p/>
-    <w:p/>
-    <w:p/>
-    <w:p/>
     <w:p/>
     <w:p/>
     <w:p>
@@ -1262,8 +1557,8 @@
       </w:r>
     </w:p>
     <w:sectPr>
-      <w:headerReference w:type="default" r:id="rId39"/>
-      <w:footerReference w:type="default" r:id="rId40"/>
+      <w:headerReference w:type="default" r:id="rId43"/>
+      <w:footerReference w:type="default" r:id="rId44"/>
       <w:pgSz w:w="11906" w:h="16838"/>
       <w:pgMar w:top="425" w:right="720" w:bottom="425" w:left="720" w:header="720" w:footer="262" w:gutter="0"/>
       <w:cols w:space="708"/>
@@ -1956,6 +2251,27 @@
     <w:name w:val="Normal"/>
     <w:qFormat/>
   </w:style>
+  <w:style w:type="paragraph" w:styleId="Heading1">
+    <w:name w:val="heading 1"/>
+    <w:basedOn w:val="Normal"/>
+    <w:link w:val="Heading1Char"/>
+    <w:uiPriority w:val="9"/>
+    <w:qFormat/>
+    <w:rsid w:val="0070403F"/>
+    <w:pPr>
+      <w:spacing w:before="100" w:beforeAutospacing="1" w:after="100" w:afterAutospacing="1" w:line="240" w:lineRule="auto"/>
+      <w:outlineLvl w:val="0"/>
+    </w:pPr>
+    <w:rPr>
+      <w:rFonts w:ascii="Times New Roman" w:eastAsia="Times New Roman" w:hAnsi="Times New Roman" w:cs="Times New Roman"/>
+      <w:b/>
+      <w:bCs/>
+      <w:kern w:val="36"/>
+      <w:sz w:val="48"/>
+      <w:szCs w:val="48"/>
+      <w:lang w:eastAsia="en-GB"/>
+    </w:rPr>
+  </w:style>
   <w:style w:type="character" w:default="1" w:styleId="DefaultParagraphFont">
     <w:name w:val="Default Paragraph Font"/>
     <w:uiPriority w:val="1"/>
@@ -2088,6 +2404,43 @@
     <w:rPr>
       <w:color w:val="800080" w:themeColor="followedHyperlink"/>
       <w:u w:val="single"/>
+    </w:rPr>
+  </w:style>
+  <w:style w:type="character" w:customStyle="1" w:styleId="Heading1Char">
+    <w:name w:val="Heading 1 Char"/>
+    <w:basedOn w:val="DefaultParagraphFont"/>
+    <w:link w:val="Heading1"/>
+    <w:uiPriority w:val="9"/>
+    <w:rsid w:val="0070403F"/>
+    <w:rPr>
+      <w:rFonts w:ascii="Times New Roman" w:eastAsia="Times New Roman" w:hAnsi="Times New Roman" w:cs="Times New Roman"/>
+      <w:b/>
+      <w:bCs/>
+      <w:kern w:val="36"/>
+      <w:sz w:val="48"/>
+      <w:szCs w:val="48"/>
+      <w:lang w:eastAsia="en-GB"/>
+    </w:rPr>
+  </w:style>
+  <w:style w:type="character" w:customStyle="1" w:styleId="author">
+    <w:name w:val="author"/>
+    <w:basedOn w:val="DefaultParagraphFont"/>
+    <w:rsid w:val="0070403F"/>
+  </w:style>
+  <w:style w:type="character" w:customStyle="1" w:styleId="mx-1">
+    <w:name w:val="mx-1"/>
+    <w:basedOn w:val="DefaultParagraphFont"/>
+    <w:rsid w:val="0070403F"/>
+  </w:style>
+  <w:style w:type="character" w:styleId="Strong">
+    <w:name w:val="Strong"/>
+    <w:basedOn w:val="DefaultParagraphFont"/>
+    <w:uiPriority w:val="22"/>
+    <w:qFormat/>
+    <w:rsid w:val="0070403F"/>
+    <w:rPr>
+      <w:b/>
+      <w:bCs/>
     </w:rPr>
   </w:style>
 </w:styles>

</xml_diff>